<commit_message>
Server: Added Django view for getting LTL from English
</commit_message>
<xml_diff>
--- a/assngen/out/problems.docx
+++ b/assngen/out/problems.docx
@@ -7,164 +7,25 @@
         <w:rPr>
           <w:b/>
         </w:rPr>
-        <w:t>Problem 1</w:t>
-      </w:r>
-      <w:r>
-        <w:t>: Understanding Temporal Logic</w:t>
-      </w:r>
-    </w:p>
-    <w:p/>
-    <w:p>
-      <w:r>
-        <w:t xml:space="preserve">Interpret the following LTL properties in your own words. Come up with your own real-life propositions for each property. For example, for </w:t>
-      </w:r>
-      <w:proofErr w:type="spellStart"/>
-      <w:r>
-        <w:t>Gp</w:t>
-      </w:r>
-      <w:proofErr w:type="spellEnd"/>
-      <w:r>
-        <w:t>, you might write,</w:t>
-      </w:r>
-    </w:p>
-    <w:p>
-      <w:r>
-        <w:t>"The drone is always 5 feet or more above the ground",</w:t>
-      </w:r>
-    </w:p>
-    <w:p>
-      <w:proofErr w:type="gramStart"/>
-      <w:r>
-        <w:t>where</w:t>
-      </w:r>
-      <w:proofErr w:type="gramEnd"/>
-      <w:r>
-        <w:t xml:space="preserve"> p is the proposition "5 feet or more above the ground.</w:t>
-      </w:r>
-    </w:p>
-    <w:p/>
-    <w:p>
-      <w:r>
-        <w:t xml:space="preserve">1. </w:t>
-      </w:r>
-      <w:proofErr w:type="gramStart"/>
-      <w:r>
-        <w:t>G(</w:t>
-      </w:r>
-      <w:proofErr w:type="gramEnd"/>
-      <w:r>
-        <w:t>p -&gt; q)</w:t>
-      </w:r>
-    </w:p>
-    <w:p/>
-    <w:p/>
-    <w:p>
-      <w:r>
-        <w:t xml:space="preserve">2. </w:t>
-      </w:r>
-      <w:proofErr w:type="gramStart"/>
-      <w:r>
-        <w:t>F(</w:t>
-      </w:r>
-      <w:proofErr w:type="gramEnd"/>
-      <w:r>
-        <w:t>p ^ q)</w:t>
-      </w:r>
-    </w:p>
-    <w:p/>
-    <w:p/>
-    <w:p>
-      <w:r>
-        <w:t xml:space="preserve">3. </w:t>
-      </w:r>
-      <w:proofErr w:type="gramStart"/>
-      <w:r>
-        <w:t>p</w:t>
-      </w:r>
-      <w:proofErr w:type="gramEnd"/>
-      <w:r>
-        <w:t xml:space="preserve"> ^ q</w:t>
-      </w:r>
-    </w:p>
-    <w:p/>
-    <w:p/>
-    <w:p>
-      <w:r>
-        <w:t xml:space="preserve">4. </w:t>
-      </w:r>
-      <w:proofErr w:type="spellStart"/>
-      <w:r>
-        <w:t>Xp</w:t>
-      </w:r>
-      <w:proofErr w:type="spellEnd"/>
-      <w:r>
-        <w:t xml:space="preserve"> v </w:t>
-      </w:r>
-      <w:proofErr w:type="spellStart"/>
-      <w:r>
-        <w:t>GFq</w:t>
-      </w:r>
-      <w:proofErr w:type="spellEnd"/>
-    </w:p>
-    <w:p/>
-    <w:p/>
-    <w:p>
-      <w:r>
-        <w:t>5. ~</w:t>
-      </w:r>
-      <w:proofErr w:type="gramStart"/>
-      <w:r>
-        <w:t>FG(</w:t>
-      </w:r>
-      <w:proofErr w:type="gramEnd"/>
-      <w:r>
-        <w:t xml:space="preserve">p ^ </w:t>
-      </w:r>
-      <w:proofErr w:type="spellStart"/>
-      <w:r>
-        <w:t>Xq</w:t>
-      </w:r>
-      <w:proofErr w:type="spellEnd"/>
-      <w:r>
-        <w:t>)</w:t>
-      </w:r>
-    </w:p>
-    <w:p/>
-    <w:p>
-      <w:pPr>
-        <w:tabs>
-          <w:tab w:val="left" w:pos="1480"/>
-        </w:tabs>
-      </w:pPr>
-      <w:r>
-        <w:tab/>
+        <w:t>Problem 2</w:t>
+      </w:r>
+      <w:r>
+        <w:t>.  Converting Specifications to Temporal Logic.</w:t>
+      </w:r>
+    </w:p>
+    <w:p/>
+    <w:p>
+      <w:r>
+        <w:t>Write an LTL property for each of the following specifications. Make sure to describe in English what each of your atomic propositions mean.</w:t>
+      </w:r>
+    </w:p>
+    <w:p/>
+    <w:p>
+      <w:r>
+        <w:t>1. If the requester makes a request then the server is available.</w:t>
       </w:r>
       <w:bookmarkStart w:id="0" w:name="_GoBack"/>
       <w:bookmarkEnd w:id="0"/>
-    </w:p>
-    <w:p/>
-    <w:p>
-      <w:r>
-        <w:rPr>
-          <w:b/>
-        </w:rPr>
-        <w:t>Problem 2</w:t>
-      </w:r>
-      <w:r>
-        <w:t>.  Converting Specifications to Temporal Logic.</w:t>
-      </w:r>
-    </w:p>
-    <w:p/>
-    <w:p>
-      <w:r>
-        <w:t>Write an LTL property for each of the following specifications. Make sure to describe in English what each of your atomic propositions mean.</w:t>
-      </w:r>
-    </w:p>
-    <w:p/>
-    <w:p>
-      <w:r>
-        <w:t>1. If the requester makes a request then the server is available.</w:t>
-      </w:r>
     </w:p>
     <w:p/>
     <w:p/>
@@ -215,13 +76,8 @@
     <w:p/>
     <w:p>
       <w:r>
-        <w:t xml:space="preserve">Design </w:t>
-      </w:r>
-      <w:proofErr w:type="gramStart"/>
-      <w:r>
-        <w:t>an automata</w:t>
-      </w:r>
-      <w:proofErr w:type="gramEnd"/>
+        <w:t>Design an automaton</w:t>
+      </w:r>
       <w:r>
         <w:t xml:space="preserve"> for traffic light control that satisfies the following:</w:t>
       </w:r>
@@ -229,7 +85,10 @@
     <w:p/>
     <w:p>
       <w:r>
-        <w:t>If a car waits in the northbound direction then eventually the northbound green light will be on. If a car waits in the eastbound direction then eventually the eastbound green light will be on. It is never the case that the northbound green light is on and the eastbound green light is on. It is never the case that the northbound green light is on and the northbound red light is on. It is never the case that the eastbound green light is on and the eastbound red light is on. If the northbound green light is on then the eastbound red light is on. If the eastbound green light is on then the northbound red light is on.</w:t>
+        <w:t>If a car waits in the northbound direction then eventually the northbound green light will be on. If a car waits in the eastbound direction then eventually the eastbound green light will be on. It is never the case that the northbound green light is on and t</w:t>
+      </w:r>
+      <w:r>
+        <w:t>he eastbound green light is on.</w:t>
       </w:r>
     </w:p>
     <w:p/>
@@ -253,36 +112,36 @@
         <w:rPr>
           <w:b/>
         </w:rPr>
+        <w:lastRenderedPageBreak/>
         <w:t>Problem 4</w:t>
       </w:r>
       <w:r>
         <w:t>.  Understanding model behaviors.</w:t>
       </w:r>
     </w:p>
-    <w:p/>
-    <w:p>
-      <w:r>
-        <w:t xml:space="preserve">Consider </w:t>
-      </w:r>
-      <w:r>
-        <w:t xml:space="preserve">the following </w:t>
-      </w:r>
-      <w:r>
-        <w:t>automaton</w:t>
-      </w:r>
-      <w:r>
-        <w:t>:</w:t>
-      </w:r>
-    </w:p>
+    <w:p>
+      <w:r>
+        <w:t>Consider the following automaton:</w:t>
+      </w:r>
+    </w:p>
+    <w:p/>
     <w:p>
       <w:r>
         <w:rPr>
           <w:noProof/>
         </w:rPr>
         <w:drawing>
-          <wp:inline distT="0" distB="0" distL="0" distR="0">
-            <wp:extent cx="2971800" cy="1402187"/>
+          <wp:anchor distT="0" distB="0" distL="114300" distR="114300" simplePos="0" relativeHeight="251659264" behindDoc="0" locked="0" layoutInCell="1" allowOverlap="1" wp14:anchorId="7EE0B819" wp14:editId="0E0394E4">
+            <wp:simplePos x="0" y="0"/>
+            <wp:positionH relativeFrom="column">
+              <wp:align>center</wp:align>
+            </wp:positionH>
+            <wp:positionV relativeFrom="paragraph">
+              <wp:posOffset>-2540</wp:posOffset>
+            </wp:positionV>
+            <wp:extent cx="2971800" cy="1402080"/>
             <wp:effectExtent l="0" t="0" r="0" b="0"/>
+            <wp:wrapTopAndBottom/>
             <wp:docPr id="3" name="Picture 1"/>
             <wp:cNvGraphicFramePr>
               <a:graphicFrameLocks xmlns:a="http://schemas.openxmlformats.org/drawingml/2006/main" noChangeAspect="1"/>
@@ -312,7 +171,7 @@
                   <pic:spPr bwMode="auto">
                     <a:xfrm>
                       <a:off x="0" y="0"/>
-                      <a:ext cx="2971800" cy="1402187"/>
+                      <a:ext cx="2971800" cy="1402080"/>
                     </a:xfrm>
                     <a:prstGeom prst="rect">
                       <a:avLst/>
@@ -325,11 +184,9 @@
                 </pic:pic>
               </a:graphicData>
             </a:graphic>
-          </wp:inline>
+          </wp:anchor>
         </w:drawing>
       </w:r>
-    </w:p>
-    <w:p>
       <w:r>
         <w:rPr>
           <w:i/>
@@ -415,205 +272,23 @@
     <w:p/>
     <w:p>
       <w:r>
-        <w:rPr>
-          <w:b/>
-        </w:rPr>
-        <w:t>Problem 5</w:t>
-      </w:r>
-      <w:r>
-        <w:t>.  Understanding high-level system behavior.</w:t>
-      </w:r>
-    </w:p>
-    <w:p/>
-    <w:p>
-      <w:pPr>
-        <w:widowControl w:val="0"/>
-        <w:autoSpaceDE w:val="0"/>
-        <w:autoSpaceDN w:val="0"/>
-        <w:adjustRightInd w:val="0"/>
-        <w:rPr>
-          <w:rFonts w:ascii="Times" w:hAnsi="Times" w:cs="Times"/>
-        </w:rPr>
-      </w:pPr>
-      <w:r>
-        <w:rPr>
-          <w:rFonts w:ascii="Times" w:hAnsi="Times" w:cs="Times"/>
-        </w:rPr>
-        <w:t>Consider the automaton,</w:t>
-      </w:r>
-    </w:p>
-    <w:p>
-      <w:pPr>
-        <w:widowControl w:val="0"/>
-        <w:autoSpaceDE w:val="0"/>
-        <w:autoSpaceDN w:val="0"/>
-        <w:adjustRightInd w:val="0"/>
-        <w:rPr>
-          <w:rFonts w:ascii="Times" w:hAnsi="Times" w:cs="Times"/>
-        </w:rPr>
-      </w:pPr>
-      <w:r>
-        <w:rPr>
-          <w:rFonts w:ascii="Times" w:hAnsi="Times" w:cs="Times"/>
-          <w:noProof/>
-        </w:rPr>
-        <w:drawing>
-          <wp:inline distT="0" distB="0" distL="0" distR="0" wp14:anchorId="691E1748" wp14:editId="42702745">
-            <wp:extent cx="1784351" cy="1549400"/>
-            <wp:effectExtent l="0" t="0" r="0" b="0"/>
-            <wp:docPr id="2" name="Picture 2"/>
-            <wp:cNvGraphicFramePr>
-              <a:graphicFrameLocks xmlns:a="http://schemas.openxmlformats.org/drawingml/2006/main" noChangeAspect="1"/>
-            </wp:cNvGraphicFramePr>
-            <a:graphic xmlns:a="http://schemas.openxmlformats.org/drawingml/2006/main">
-              <a:graphicData uri="http://schemas.openxmlformats.org/drawingml/2006/picture">
-                <pic:pic xmlns:pic="http://schemas.openxmlformats.org/drawingml/2006/picture">
-                  <pic:nvPicPr>
-                    <pic:cNvPr id="0" name="Picture 2"/>
-                    <pic:cNvPicPr>
-                      <a:picLocks noChangeAspect="1" noChangeArrowheads="1"/>
-                    </pic:cNvPicPr>
-                  </pic:nvPicPr>
-                  <pic:blipFill>
-                    <a:blip r:embed="rId6">
-                      <a:extLst>
-                        <a:ext uri="{28A0092B-C50C-407E-A947-70E740481C1C}">
-                          <a14:useLocalDpi xmlns:a14="http://schemas.microsoft.com/office/drawing/2010/main" val="0"/>
-                        </a:ext>
-                      </a:extLst>
-                    </a:blip>
-                    <a:srcRect/>
-                    <a:stretch>
-                      <a:fillRect/>
-                    </a:stretch>
-                  </pic:blipFill>
-                  <pic:spPr bwMode="auto">
-                    <a:xfrm>
-                      <a:off x="0" y="0"/>
-                      <a:ext cx="1784678" cy="1549684"/>
-                    </a:xfrm>
-                    <a:prstGeom prst="rect">
-                      <a:avLst/>
-                    </a:prstGeom>
-                    <a:noFill/>
-                    <a:ln>
-                      <a:noFill/>
-                    </a:ln>
-                  </pic:spPr>
-                </pic:pic>
-              </a:graphicData>
-            </a:graphic>
-          </wp:inline>
-        </w:drawing>
-      </w:r>
-    </w:p>
-    <w:p>
-      <w:pPr>
-        <w:widowControl w:val="0"/>
-        <w:autoSpaceDE w:val="0"/>
-        <w:autoSpaceDN w:val="0"/>
-        <w:adjustRightInd w:val="0"/>
-        <w:rPr>
-          <w:rFonts w:ascii="Times" w:hAnsi="Times" w:cs="Times"/>
-        </w:rPr>
-      </w:pPr>
-      <w:proofErr w:type="gramStart"/>
-      <w:r>
-        <w:rPr>
-          <w:rFonts w:ascii="Times" w:hAnsi="Times" w:cs="Times"/>
-        </w:rPr>
-        <w:t>input</w:t>
-      </w:r>
-      <w:proofErr w:type="gramEnd"/>
-      <w:r>
-        <w:rPr>
-          <w:rFonts w:ascii="Times" w:hAnsi="Times" w:cs="Times"/>
-        </w:rPr>
-        <w:t xml:space="preserve"> </w:t>
-      </w:r>
-      <w:r>
-        <w:rPr>
-          <w:rFonts w:ascii="Times" w:hAnsi="Times" w:cs="Times"/>
-          <w:i/>
-          <w:iCs/>
-        </w:rPr>
-        <w:t>a</w:t>
-      </w:r>
-      <w:r>
-        <w:rPr>
-          <w:rFonts w:ascii="Times" w:hAnsi="Times" w:cs="Times"/>
-        </w:rPr>
-        <w:t>: pure</w:t>
-      </w:r>
-    </w:p>
-    <w:p>
-      <w:pPr>
-        <w:widowControl w:val="0"/>
-        <w:autoSpaceDE w:val="0"/>
-        <w:autoSpaceDN w:val="0"/>
-        <w:adjustRightInd w:val="0"/>
-        <w:rPr>
-          <w:rFonts w:ascii="Times" w:hAnsi="Times" w:cs="Times"/>
-        </w:rPr>
-      </w:pPr>
-      <w:proofErr w:type="gramStart"/>
-      <w:r>
-        <w:rPr>
-          <w:rFonts w:ascii="Times" w:hAnsi="Times" w:cs="Times"/>
-        </w:rPr>
-        <w:t>output</w:t>
-      </w:r>
-      <w:proofErr w:type="gramEnd"/>
-      <w:r>
-        <w:rPr>
-          <w:rFonts w:ascii="Times" w:hAnsi="Times" w:cs="Times"/>
-        </w:rPr>
-        <w:t> </w:t>
-      </w:r>
-      <w:r>
-        <w:rPr>
-          <w:rFonts w:ascii="Times" w:hAnsi="Times" w:cs="Times"/>
-          <w:i/>
-          <w:iCs/>
-        </w:rPr>
-        <w:t>b</w:t>
-      </w:r>
-      <w:r>
-        <w:rPr>
-          <w:rFonts w:ascii="Times" w:hAnsi="Times" w:cs="Times"/>
-        </w:rPr>
-        <w:t>: pure.</w:t>
-      </w:r>
-    </w:p>
-    <w:p>
-      <w:pPr>
-        <w:widowControl w:val="0"/>
-        <w:autoSpaceDE w:val="0"/>
-        <w:autoSpaceDN w:val="0"/>
-        <w:adjustRightInd w:val="0"/>
-        <w:rPr>
-          <w:rFonts w:ascii="Times" w:hAnsi="Times" w:cs="Times"/>
-        </w:rPr>
-      </w:pPr>
-    </w:p>
-    <w:p>
-      <w:pPr>
-        <w:widowControl w:val="0"/>
-        <w:autoSpaceDE w:val="0"/>
-        <w:autoSpaceDN w:val="0"/>
-        <w:adjustRightInd w:val="0"/>
-        <w:rPr>
-          <w:rFonts w:ascii="Times" w:hAnsi="Times" w:cs="Times"/>
-        </w:rPr>
-      </w:pPr>
-      <w:r>
-        <w:rPr>
-          <w:rFonts w:ascii="Times" w:hAnsi="Times" w:cs="Times"/>
-        </w:rPr>
-        <w:t>Describe in words the input/output behavior of this machine.</w:t>
-      </w:r>
-    </w:p>
-    <w:p/>
+        <w:t xml:space="preserve">(c) </w:t>
+      </w:r>
+      <w:r>
+        <w:t xml:space="preserve">The </w:t>
+      </w:r>
+      <w:proofErr w:type="spellStart"/>
+      <w:r>
+        <w:t>lightswitch</w:t>
+      </w:r>
+      <w:proofErr w:type="spellEnd"/>
+      <w:r>
+        <w:t xml:space="preserve"> is off for the first 3 cycles and then turns on for the next 2 cycles and remains on. The bulb is off for the first 4 cycles and then turns on for the next cycle and remains on</w:t>
+      </w:r>
+      <w:r>
+        <w:t>.</w:t>
+      </w:r>
+    </w:p>
     <w:sectPr>
       <w:pgSz w:w="12240" w:h="15840"/>
       <w:pgMar w:top="1440" w:right="1800" w:bottom="1440" w:left="1800" w:header="720" w:footer="720" w:gutter="0"/>

</xml_diff>